<commit_message>
Adding roles of hardware tools in forensic investigation
</commit_message>
<xml_diff>
--- a/Syed Abdussami/Hardware Forensics tool.docx
+++ b/Syed Abdussami/Hardware Forensics tool.docx
@@ -1,39 +1,704 @@
 
 <file path=word/document.xml><?xml version="1.0" encoding="utf-8"?>
-<w:document xmlns:mc="http://schemas.openxmlformats.org/markup-compatibility/2006" xmlns:o="urn:schemas-microsoft-com:office:office" xmlns:r="http://schemas.openxmlformats.org/officeDocument/2006/relationships" xmlns:m="http://schemas.openxmlformats.org/officeDocument/2006/math" xmlns:v="urn:schemas-microsoft-com:vml" xmlns:wp="http://schemas.openxmlformats.org/drawingml/2006/wordprocessingDrawing" xmlns:w10="urn:schemas-microsoft-com:office:word" xmlns:w="http://schemas.openxmlformats.org/wordprocessingml/2006/main" xmlns:wne="http://schemas.microsoft.com/office/word/2006/wordml" xmlns:sl="http://schemas.openxmlformats.org/schemaLibrary/2006/main" xmlns:a="http://schemas.openxmlformats.org/drawingml/2006/main" xmlns:pic="http://schemas.openxmlformats.org/drawingml/2006/picture" xmlns:c="http://schemas.openxmlformats.org/drawingml/2006/chart" xmlns:lc="http://schemas.openxmlformats.org/drawingml/2006/lockedCanvas" xmlns:dgm="http://schemas.openxmlformats.org/drawingml/2006/diagram" xmlns:wps="http://schemas.microsoft.com/office/word/2010/wordprocessingShape" xmlns:wpg="http://schemas.microsoft.com/office/word/2010/wordprocessingGroup" xmlns:w14="http://schemas.microsoft.com/office/word/2010/wordml" xmlns:w15="http://schemas.microsoft.com/office/word/2012/wordml">
+<w:document xmlns:wpc="http://schemas.microsoft.com/office/word/2010/wordprocessingCanvas" xmlns:cx="http://schemas.microsoft.com/office/drawing/2014/chartex" xmlns:cx1="http://schemas.microsoft.com/office/drawing/2015/9/8/chartex" xmlns:cx2="http://schemas.microsoft.com/office/drawing/2015/10/21/chartex" xmlns:cx3="http://schemas.microsoft.com/office/drawing/2016/5/9/chartex" xmlns:cx4="http://schemas.microsoft.com/office/drawing/2016/5/10/chartex" xmlns:cx5="http://schemas.microsoft.com/office/drawing/2016/5/11/chartex" xmlns:cx6="http://schemas.microsoft.com/office/drawing/2016/5/12/chartex" xmlns:cx7="http://schemas.microsoft.com/office/drawing/2016/5/13/chartex" xmlns:cx8="http://schemas.microsoft.com/office/drawing/2016/5/14/chartex" xmlns:mc="http://schemas.openxmlformats.org/markup-compatibility/2006" xmlns:aink="http://schemas.microsoft.com/office/drawing/2016/ink" xmlns:am3d="http://schemas.microsoft.com/office/drawing/2017/model3d" xmlns:o="urn:schemas-microsoft-com:office:office" xmlns:oel="http://schemas.microsoft.com/office/2019/extlst" xmlns:r="http://schemas.openxmlformats.org/officeDocument/2006/relationships" xmlns:m="http://schemas.openxmlformats.org/officeDocument/2006/math" xmlns:v="urn:schemas-microsoft-com:vml" xmlns:wp14="http://schemas.microsoft.com/office/word/2010/wordprocessingDrawing" xmlns:wp="http://schemas.openxmlformats.org/drawingml/2006/wordprocessingDrawing" xmlns:w10="urn:schemas-microsoft-com:office:word" xmlns:w="http://schemas.openxmlformats.org/wordprocessingml/2006/main" xmlns:w14="http://schemas.microsoft.com/office/word/2010/wordml" xmlns:w15="http://schemas.microsoft.com/office/word/2012/wordml" xmlns:w16cex="http://schemas.microsoft.com/office/word/2018/wordml/cex" xmlns:w16cid="http://schemas.microsoft.com/office/word/2016/wordml/cid" xmlns:w16="http://schemas.microsoft.com/office/word/2018/wordml" xmlns:w16sdtdh="http://schemas.microsoft.com/office/word/2020/wordml/sdtdatahash" xmlns:w16se="http://schemas.microsoft.com/office/word/2015/wordml/symex" xmlns:wpg="http://schemas.microsoft.com/office/word/2010/wordprocessingGroup" xmlns:wpi="http://schemas.microsoft.com/office/word/2010/wordprocessingInk" xmlns:wne="http://schemas.microsoft.com/office/word/2006/wordml" xmlns:wps="http://schemas.microsoft.com/office/word/2010/wordprocessingShape" mc:Ignorable="w14 w15 w16se w16cid w16 w16cex w16sdtdh wp14">
   <w:body>
     <w:p>
       <w:pPr>
-        <w:rPr/>
-      </w:pPr>
-      <w:r>
-        <w:rPr>
-          <w:rtl w:val="0"/>
-        </w:rPr>
-      </w:r>
+        <w:spacing w:line="240" w:lineRule="auto"/>
+        <w:jc w:val="both"/>
+        <w:rPr>
+          <w:rFonts w:ascii="Times New Roman" w:eastAsia="Times New Roman" w:hAnsi="Times New Roman" w:cs="Times New Roman"/>
+          <w:sz w:val="24"/>
+          <w:szCs w:val="24"/>
+          <w:lang w:val="en-IN"/>
+        </w:rPr>
+      </w:pPr>
+      <w:r>
+        <w:rPr>
+          <w:rFonts w:ascii="Times New Roman" w:eastAsia="Times New Roman" w:hAnsi="Times New Roman" w:cs="Times New Roman"/>
+          <w:b/>
+          <w:bCs/>
+          <w:color w:val="000000"/>
+          <w:sz w:val="32"/>
+          <w:szCs w:val="32"/>
+          <w:lang w:val="en-IN"/>
+        </w:rPr>
+        <w:t>Introduction</w:t>
+      </w:r>
+      <w:r>
+        <w:rPr>
+          <w:rFonts w:ascii="Times New Roman" w:eastAsia="Times New Roman" w:hAnsi="Times New Roman" w:cs="Times New Roman"/>
+          <w:color w:val="000000"/>
+          <w:lang w:val="en-IN"/>
+        </w:rPr>
+        <w:t>:</w:t>
+      </w:r>
+    </w:p>
+    <w:p>
+      <w:pPr>
+        <w:spacing w:line="240" w:lineRule="auto"/>
+        <w:rPr>
+          <w:rFonts w:ascii="Times New Roman" w:eastAsia="Times New Roman" w:hAnsi="Times New Roman" w:cs="Times New Roman"/>
+          <w:sz w:val="24"/>
+          <w:szCs w:val="24"/>
+          <w:lang w:val="en-IN"/>
+        </w:rPr>
+      </w:pPr>
+    </w:p>
+    <w:p>
+      <w:pPr>
+        <w:spacing w:line="240" w:lineRule="auto"/>
+        <w:jc w:val="both"/>
+        <w:rPr>
+          <w:rFonts w:ascii="Times New Roman" w:eastAsia="Times New Roman" w:hAnsi="Times New Roman" w:cs="Times New Roman"/>
+          <w:sz w:val="24"/>
+          <w:szCs w:val="24"/>
+          <w:lang w:val="en-IN"/>
+        </w:rPr>
+      </w:pPr>
+      <w:r>
+        <w:rPr>
+          <w:rFonts w:ascii="Times New Roman" w:eastAsia="Times New Roman" w:hAnsi="Times New Roman" w:cs="Times New Roman"/>
+          <w:color w:val="000000"/>
+          <w:lang w:val="en-IN"/>
+        </w:rPr>
+        <w:t>As cyber criminals improve their evasion techniques and investigators find it increasingly difficult to navigate the delicate yet complicated domain of safely extracting digital pieces of evidence from the suspect's devices while also maintaining data integrity and ensuring the original data is unharmed, there is a case to be made for the adoption of some sophisticated tools that complement their software counterparts. These tools are employed at all stages of the chain, including extraction, validation, and analysis, and they greatly assist law enforcement organizations all over the world. We give a few examples of such devices, grouped by use case and application area. </w:t>
+      </w:r>
+    </w:p>
+    <w:p>
+      <w:pPr>
+        <w:spacing w:line="240" w:lineRule="auto"/>
+        <w:jc w:val="both"/>
+        <w:rPr>
+          <w:rFonts w:ascii="Times New Roman" w:eastAsia="Times New Roman" w:hAnsi="Times New Roman" w:cs="Times New Roman"/>
+          <w:sz w:val="24"/>
+          <w:szCs w:val="24"/>
+          <w:lang w:val="en-IN"/>
+        </w:rPr>
+      </w:pPr>
+    </w:p>
+    <w:p>
+      <w:pPr>
+        <w:pStyle w:val="ListParagraph"/>
+        <w:numPr>
+          <w:ilvl w:val="0"/>
+          <w:numId w:val="1"/>
+        </w:numPr>
+        <w:spacing w:line="240" w:lineRule="auto"/>
+        <w:jc w:val="both"/>
+        <w:rPr>
+          <w:rFonts w:ascii="Times New Roman" w:eastAsia="Times New Roman" w:hAnsi="Times New Roman" w:cs="Times New Roman"/>
+          <w:sz w:val="28"/>
+          <w:szCs w:val="28"/>
+          <w:lang w:val="en-IN"/>
+        </w:rPr>
+      </w:pPr>
+      <w:r>
+        <w:rPr>
+          <w:rFonts w:ascii="Times New Roman" w:eastAsia="Times New Roman" w:hAnsi="Times New Roman" w:cs="Times New Roman"/>
+          <w:color w:val="000000"/>
+          <w:sz w:val="28"/>
+          <w:szCs w:val="28"/>
+          <w:u w:val="single"/>
+          <w:lang w:val="en-IN"/>
+        </w:rPr>
+        <w:t>Evidence and Data Acquisition</w:t>
+      </w:r>
+      <w:r>
+        <w:rPr>
+          <w:rFonts w:ascii="Times New Roman" w:eastAsia="Times New Roman" w:hAnsi="Times New Roman" w:cs="Times New Roman"/>
+          <w:color w:val="000000"/>
+          <w:sz w:val="28"/>
+          <w:szCs w:val="28"/>
+          <w:lang w:val="en-IN"/>
+        </w:rPr>
+        <w:t>:</w:t>
+      </w:r>
+    </w:p>
+    <w:p>
+      <w:pPr>
+        <w:spacing w:line="240" w:lineRule="auto"/>
+        <w:jc w:val="both"/>
+        <w:rPr>
+          <w:rFonts w:ascii="Times New Roman" w:eastAsia="Times New Roman" w:hAnsi="Times New Roman" w:cs="Times New Roman"/>
+          <w:sz w:val="24"/>
+          <w:szCs w:val="24"/>
+          <w:lang w:val="en-IN"/>
+        </w:rPr>
+      </w:pPr>
+      <w:r>
+        <w:rPr>
+          <w:rFonts w:ascii="Times New Roman" w:eastAsia="Times New Roman" w:hAnsi="Times New Roman" w:cs="Times New Roman"/>
+          <w:color w:val="000000"/>
+          <w:lang w:val="en-IN"/>
+        </w:rPr>
+        <w:t>This is the first of many steps in an investigation. Officers proceed to gather and document all devices and things deemed essential to the investigation after obtaining a search warrant. Second, the investigative team should include experts who have expertise in recovering any vital information from the suspect's devices without contaminating them. In order to obtain a complete snapshot of the condition of the suspects' computers, they use a variety of technologies, including Write Blockers, Disk Imagers, Mobile Device extraction, and Network Forensic Devices.</w:t>
+      </w:r>
+    </w:p>
+    <w:p>
+      <w:pPr>
+        <w:spacing w:line="240" w:lineRule="auto"/>
+        <w:jc w:val="both"/>
+        <w:rPr>
+          <w:rFonts w:ascii="Times New Roman" w:eastAsia="Times New Roman" w:hAnsi="Times New Roman" w:cs="Times New Roman"/>
+          <w:sz w:val="24"/>
+          <w:szCs w:val="24"/>
+          <w:lang w:val="en-IN"/>
+        </w:rPr>
+      </w:pPr>
+      <w:r>
+        <w:rPr>
+          <w:rFonts w:ascii="Times New Roman" w:eastAsia="Times New Roman" w:hAnsi="Times New Roman" w:cs="Times New Roman"/>
+          <w:color w:val="000000"/>
+          <w:lang w:val="en-IN"/>
+        </w:rPr>
+        <w:t>With write blocking enabled, forensic imaging tools can readily gather a bit-by-bit copy of memory storage, hard disks, SSD, CPU registers, caches, etc, and all metadata associated with files. Furthermore, all network traffic is captured and collected, including IP packets, headers, and browser history. To make the task at hand easier, it is critical to plan out and quantify the scope of the gathering phase.</w:t>
+      </w:r>
+    </w:p>
+    <w:p>
+      <w:pPr>
+        <w:spacing w:line="240" w:lineRule="auto"/>
+        <w:jc w:val="both"/>
+        <w:rPr>
+          <w:rFonts w:ascii="Times New Roman" w:eastAsia="Times New Roman" w:hAnsi="Times New Roman" w:cs="Times New Roman"/>
+          <w:sz w:val="24"/>
+          <w:szCs w:val="24"/>
+          <w:lang w:val="en-IN"/>
+        </w:rPr>
+      </w:pPr>
+    </w:p>
+    <w:p>
+      <w:pPr>
+        <w:pStyle w:val="ListParagraph"/>
+        <w:numPr>
+          <w:ilvl w:val="0"/>
+          <w:numId w:val="1"/>
+        </w:numPr>
+        <w:spacing w:line="240" w:lineRule="auto"/>
+        <w:jc w:val="both"/>
+        <w:rPr>
+          <w:rFonts w:ascii="Times New Roman" w:eastAsia="Times New Roman" w:hAnsi="Times New Roman" w:cs="Times New Roman"/>
+          <w:sz w:val="28"/>
+          <w:szCs w:val="28"/>
+          <w:lang w:val="en-IN"/>
+        </w:rPr>
+      </w:pPr>
+      <w:r>
+        <w:rPr>
+          <w:rFonts w:ascii="Times New Roman" w:eastAsia="Times New Roman" w:hAnsi="Times New Roman" w:cs="Times New Roman"/>
+          <w:color w:val="000000"/>
+          <w:sz w:val="28"/>
+          <w:szCs w:val="28"/>
+          <w:u w:val="single"/>
+          <w:lang w:val="en-IN"/>
+        </w:rPr>
+        <w:t>Validation</w:t>
+      </w:r>
+      <w:r>
+        <w:rPr>
+          <w:rFonts w:ascii="Times New Roman" w:eastAsia="Times New Roman" w:hAnsi="Times New Roman" w:cs="Times New Roman"/>
+          <w:color w:val="000000"/>
+          <w:sz w:val="28"/>
+          <w:szCs w:val="28"/>
+          <w:lang w:val="en-IN"/>
+        </w:rPr>
+        <w:t>:</w:t>
+      </w:r>
+    </w:p>
+    <w:p>
+      <w:pPr>
+        <w:spacing w:line="240" w:lineRule="auto"/>
+        <w:jc w:val="both"/>
+        <w:rPr>
+          <w:rFonts w:ascii="Times New Roman" w:eastAsia="Times New Roman" w:hAnsi="Times New Roman" w:cs="Times New Roman"/>
+          <w:color w:val="000000"/>
+          <w:lang w:val="en-IN"/>
+        </w:rPr>
+      </w:pPr>
+      <w:r>
+        <w:rPr>
+          <w:rFonts w:ascii="Times New Roman" w:eastAsia="Times New Roman" w:hAnsi="Times New Roman" w:cs="Times New Roman"/>
+          <w:color w:val="000000"/>
+          <w:lang w:val="en-IN"/>
+        </w:rPr>
+        <w:t>After securely gathering all necessary data for the inquiry, it is vital to validate the data. This is usually done with custom/proprietary software, but there are some tools at our disposal to assess and methodically validate the data. To eliminate inconsistencies, the hashes of recorded forensic data are compared to the original data. This is vital for ensuring the integrity and validity of digital evidence obtained by ensuring that the data has not been altered or tampered with during the investigation process.</w:t>
+      </w:r>
+      <w:r>
+        <w:rPr>
+          <w:rFonts w:ascii="Times New Roman" w:eastAsia="Times New Roman" w:hAnsi="Times New Roman" w:cs="Times New Roman"/>
+          <w:color w:val="000000"/>
+          <w:lang w:val="en-IN"/>
+        </w:rPr>
+        <w:t xml:space="preserve"> Some famous examples of such machines are</w:t>
+      </w:r>
+    </w:p>
+    <w:p>
+      <w:pPr>
+        <w:spacing w:line="240" w:lineRule="auto"/>
+        <w:jc w:val="both"/>
+        <w:rPr>
+          <w:rFonts w:ascii="Times New Roman" w:eastAsia="Times New Roman" w:hAnsi="Times New Roman" w:cs="Times New Roman"/>
+          <w:color w:val="000000"/>
+          <w:lang w:val="en-IN"/>
+        </w:rPr>
+      </w:pPr>
+    </w:p>
+    <w:p>
+      <w:pPr>
+        <w:pStyle w:val="ListParagraph"/>
+        <w:numPr>
+          <w:ilvl w:val="0"/>
+          <w:numId w:val="2"/>
+        </w:numPr>
+        <w:spacing w:line="240" w:lineRule="auto"/>
+        <w:jc w:val="both"/>
+        <w:rPr>
+          <w:rStyle w:val="Strong"/>
+          <w:rFonts w:ascii="Times New Roman" w:hAnsi="Times New Roman" w:cs="Times New Roman"/>
+          <w:b w:val="0"/>
+          <w:bCs w:val="0"/>
+        </w:rPr>
+      </w:pPr>
+      <w:r>
+        <w:rPr>
+          <w:rStyle w:val="Strong"/>
+          <w:rFonts w:ascii="Times New Roman" w:hAnsi="Times New Roman" w:cs="Times New Roman"/>
+          <w:b w:val="0"/>
+          <w:bCs w:val="0"/>
+        </w:rPr>
+        <w:t>Tableau TX1 Forensic Imager</w:t>
+      </w:r>
+      <w:r>
+        <w:rPr>
+          <w:rStyle w:val="Strong"/>
+          <w:rFonts w:ascii="Times New Roman" w:hAnsi="Times New Roman" w:cs="Times New Roman"/>
+          <w:b w:val="0"/>
+          <w:bCs w:val="0"/>
+        </w:rPr>
+        <w:t>:</w:t>
+      </w:r>
+      <w:r>
+        <w:rPr>
+          <w:rFonts w:ascii="Times New Roman" w:hAnsi="Times New Roman" w:cs="Times New Roman"/>
+        </w:rPr>
+        <w:t xml:space="preserve"> </w:t>
+      </w:r>
+      <w:r>
+        <w:rPr>
+          <w:rFonts w:ascii="Times New Roman" w:hAnsi="Times New Roman" w:cs="Times New Roman"/>
+        </w:rPr>
+        <w:t>This hardware tool features built-in hashing and validation capabilities, allowing investigators to calculate and verify hash values of acquired images</w:t>
+      </w:r>
+      <w:r>
+        <w:rPr>
+          <w:rStyle w:val="Strong"/>
+          <w:rFonts w:ascii="Times New Roman" w:hAnsi="Times New Roman" w:cs="Times New Roman"/>
+          <w:b w:val="0"/>
+          <w:bCs w:val="0"/>
+        </w:rPr>
+        <w:t xml:space="preserve">. </w:t>
+      </w:r>
+      <w:r>
+        <w:rPr>
+          <w:rFonts w:ascii="Times New Roman" w:hAnsi="Times New Roman" w:cs="Times New Roman"/>
+        </w:rPr>
+        <w:t>Its user-friendly interface and reliable performance make it a preferred tool for ensuring evidence integrity</w:t>
+      </w:r>
+      <w:r>
+        <w:rPr>
+          <w:rFonts w:ascii="Times New Roman" w:hAnsi="Times New Roman" w:cs="Times New Roman"/>
+        </w:rPr>
+        <w:t>.</w:t>
+      </w:r>
+    </w:p>
+    <w:p>
+      <w:pPr>
+        <w:spacing w:line="240" w:lineRule="auto"/>
+        <w:jc w:val="both"/>
+        <w:rPr>
+          <w:rStyle w:val="Strong"/>
+          <w:rFonts w:ascii="Times New Roman" w:hAnsi="Times New Roman" w:cs="Times New Roman"/>
+          <w:b w:val="0"/>
+          <w:bCs w:val="0"/>
+        </w:rPr>
+      </w:pPr>
+    </w:p>
+    <w:p>
+      <w:pPr>
+        <w:pStyle w:val="ListParagraph"/>
+        <w:numPr>
+          <w:ilvl w:val="0"/>
+          <w:numId w:val="2"/>
+        </w:numPr>
+        <w:spacing w:line="240" w:lineRule="auto"/>
+        <w:jc w:val="both"/>
+        <w:rPr>
+          <w:rStyle w:val="Strong"/>
+          <w:rFonts w:ascii="Times New Roman" w:hAnsi="Times New Roman" w:cs="Times New Roman"/>
+          <w:b w:val="0"/>
+          <w:bCs w:val="0"/>
+        </w:rPr>
+      </w:pPr>
+      <w:r>
+        <w:rPr>
+          <w:rStyle w:val="Strong"/>
+          <w:rFonts w:ascii="Times New Roman" w:hAnsi="Times New Roman" w:cs="Times New Roman"/>
+          <w:b w:val="0"/>
+          <w:bCs w:val="0"/>
+        </w:rPr>
+        <w:t xml:space="preserve">CRU </w:t>
+      </w:r>
+      <w:proofErr w:type="spellStart"/>
+      <w:r>
+        <w:rPr>
+          <w:rStyle w:val="Strong"/>
+          <w:rFonts w:ascii="Times New Roman" w:hAnsi="Times New Roman" w:cs="Times New Roman"/>
+          <w:b w:val="0"/>
+          <w:bCs w:val="0"/>
+        </w:rPr>
+        <w:t>WiebeTech</w:t>
+      </w:r>
+      <w:proofErr w:type="spellEnd"/>
+      <w:r>
+        <w:rPr>
+          <w:rStyle w:val="Strong"/>
+          <w:rFonts w:ascii="Times New Roman" w:hAnsi="Times New Roman" w:cs="Times New Roman"/>
+          <w:b w:val="0"/>
+          <w:bCs w:val="0"/>
+        </w:rPr>
+        <w:t xml:space="preserve"> </w:t>
+      </w:r>
+      <w:proofErr w:type="spellStart"/>
+      <w:r>
+        <w:rPr>
+          <w:rStyle w:val="Strong"/>
+          <w:rFonts w:ascii="Times New Roman" w:hAnsi="Times New Roman" w:cs="Times New Roman"/>
+          <w:b w:val="0"/>
+          <w:bCs w:val="0"/>
+        </w:rPr>
+        <w:t>UltraDock</w:t>
+      </w:r>
+      <w:proofErr w:type="spellEnd"/>
+      <w:r>
+        <w:rPr>
+          <w:rStyle w:val="Strong"/>
+          <w:rFonts w:ascii="Times New Roman" w:hAnsi="Times New Roman" w:cs="Times New Roman"/>
+          <w:b w:val="0"/>
+          <w:bCs w:val="0"/>
+        </w:rPr>
+        <w:t xml:space="preserve"> v5</w:t>
+      </w:r>
+      <w:r>
+        <w:rPr>
+          <w:rStyle w:val="Strong"/>
+          <w:rFonts w:ascii="Times New Roman" w:hAnsi="Times New Roman" w:cs="Times New Roman"/>
+        </w:rPr>
+        <w:t>:</w:t>
+      </w:r>
+      <w:r>
+        <w:rPr>
+          <w:rFonts w:ascii="Times New Roman" w:hAnsi="Times New Roman" w:cs="Times New Roman"/>
+        </w:rPr>
+        <w:t xml:space="preserve"> This hardware tool offers hardware-based write blocking and hash calculation features. It ensures that evidence remains unaltered during acquisition and allows for subsequent validation.</w:t>
+      </w:r>
+    </w:p>
+    <w:p>
+      <w:pPr>
+        <w:pStyle w:val="ListParagraph"/>
+        <w:numPr>
+          <w:ilvl w:val="0"/>
+          <w:numId w:val="2"/>
+        </w:numPr>
+        <w:rPr>
+          <w:rFonts w:ascii="Times New Roman" w:hAnsi="Times New Roman" w:cs="Times New Roman"/>
+        </w:rPr>
+      </w:pPr>
+      <w:r>
+        <w:rPr>
+          <w:rStyle w:val="Strong"/>
+          <w:rFonts w:ascii="Times New Roman" w:hAnsi="Times New Roman" w:cs="Times New Roman"/>
+          <w:b w:val="0"/>
+          <w:bCs w:val="0"/>
+        </w:rPr>
+        <w:t>Cellebrite UFED Touch</w:t>
+      </w:r>
+      <w:r>
+        <w:rPr>
+          <w:rStyle w:val="Strong"/>
+          <w:rFonts w:ascii="Times New Roman" w:hAnsi="Times New Roman" w:cs="Times New Roman"/>
+        </w:rPr>
+        <w:t>:</w:t>
+      </w:r>
+      <w:r>
+        <w:rPr>
+          <w:rFonts w:ascii="Times New Roman" w:hAnsi="Times New Roman" w:cs="Times New Roman"/>
+        </w:rPr>
+        <w:t xml:space="preserve"> While primarily known for mobile device forensics, Cellebrite's UFED Touch can also perform evidence validation by calculating hash values of acquired data and verifying their integrity.</w:t>
+      </w:r>
+    </w:p>
+    <w:p>
+      <w:pPr>
+        <w:rPr>
+          <w:rFonts w:ascii="Times New Roman" w:hAnsi="Times New Roman" w:cs="Times New Roman"/>
+          <w:lang w:val="en-IN"/>
+        </w:rPr>
+      </w:pPr>
+    </w:p>
+    <w:p>
+      <w:pPr>
+        <w:pStyle w:val="ListParagraph"/>
+        <w:numPr>
+          <w:ilvl w:val="0"/>
+          <w:numId w:val="1"/>
+        </w:numPr>
+        <w:rPr>
+          <w:rFonts w:ascii="Times New Roman" w:hAnsi="Times New Roman" w:cs="Times New Roman"/>
+          <w:sz w:val="28"/>
+          <w:szCs w:val="28"/>
+          <w:lang w:val="en-IN"/>
+        </w:rPr>
+      </w:pPr>
+      <w:r>
+        <w:rPr>
+          <w:rFonts w:ascii="Times New Roman" w:hAnsi="Times New Roman" w:cs="Times New Roman"/>
+          <w:sz w:val="28"/>
+          <w:szCs w:val="28"/>
+          <w:u w:val="single"/>
+          <w:lang w:val="en-IN"/>
+        </w:rPr>
+        <w:t>Storage and Analysis</w:t>
+      </w:r>
+      <w:r>
+        <w:rPr>
+          <w:rFonts w:ascii="Times New Roman" w:hAnsi="Times New Roman" w:cs="Times New Roman"/>
+          <w:sz w:val="28"/>
+          <w:szCs w:val="28"/>
+          <w:lang w:val="en-IN"/>
+        </w:rPr>
+        <w:t>:</w:t>
+      </w:r>
+    </w:p>
+    <w:p>
+      <w:pPr>
+        <w:spacing w:line="240" w:lineRule="auto"/>
+        <w:jc w:val="both"/>
+        <w:rPr>
+          <w:rFonts w:ascii="Times New Roman" w:eastAsia="Times New Roman" w:hAnsi="Times New Roman" w:cs="Times New Roman"/>
+          <w:color w:val="000000"/>
+          <w:lang w:val="en-IN"/>
+        </w:rPr>
+      </w:pPr>
     </w:p>
     <w:sectPr>
-      <w:pgSz w:h="15840" w:w="12240" w:orient="portrait"/>
-      <w:pgMar w:bottom="1440" w:top="1440" w:left="1440" w:right="1440" w:header="720" w:footer="720"/>
+      <w:pgSz w:w="12240" w:h="15840"/>
+      <w:pgMar w:top="1440" w:right="1440" w:bottom="1440" w:left="1440" w:header="720" w:footer="720" w:gutter="0"/>
       <w:pgNumType w:start="1"/>
+      <w:cols w:space="720"/>
     </w:sectPr>
   </w:body>
 </w:document>
 </file>
 
 <file path=word/numbering.xml><?xml version="1.0" encoding="utf-8"?>
-<w:numbering xmlns:mc="http://schemas.openxmlformats.org/markup-compatibility/2006" xmlns:o="urn:schemas-microsoft-com:office:office" xmlns:r="http://schemas.openxmlformats.org/officeDocument/2006/relationships" xmlns:m="http://schemas.openxmlformats.org/officeDocument/2006/math" xmlns:v="urn:schemas-microsoft-com:vml" xmlns:wp="http://schemas.openxmlformats.org/drawingml/2006/wordprocessingDrawing" xmlns:w10="urn:schemas-microsoft-com:office:word" xmlns:w="http://schemas.openxmlformats.org/wordprocessingml/2006/main" xmlns:wne="http://schemas.microsoft.com/office/word/2006/wordml" xmlns:sl="http://schemas.openxmlformats.org/schemaLibrary/2006/main" xmlns:a="http://schemas.openxmlformats.org/drawingml/2006/main" xmlns:pic="http://schemas.openxmlformats.org/drawingml/2006/picture" xmlns:c="http://schemas.openxmlformats.org/drawingml/2006/chart" xmlns:lc="http://schemas.openxmlformats.org/drawingml/2006/lockedCanvas" xmlns:dgm="http://schemas.openxmlformats.org/drawingml/2006/diagram" xmlns:wps="http://schemas.microsoft.com/office/word/2010/wordprocessingShape" xmlns:wpg="http://schemas.microsoft.com/office/word/2010/wordprocessingGroup" xmlns:w14="http://schemas.microsoft.com/office/word/2010/wordml" xmlns:w15="http://schemas.microsoft.com/office/word/2012/wordml"/>
+<w:numbering xmlns:wpc="http://schemas.microsoft.com/office/word/2010/wordprocessingCanvas" xmlns:cx="http://schemas.microsoft.com/office/drawing/2014/chartex" xmlns:cx1="http://schemas.microsoft.com/office/drawing/2015/9/8/chartex" xmlns:cx2="http://schemas.microsoft.com/office/drawing/2015/10/21/chartex" xmlns:cx3="http://schemas.microsoft.com/office/drawing/2016/5/9/chartex" xmlns:cx4="http://schemas.microsoft.com/office/drawing/2016/5/10/chartex" xmlns:cx5="http://schemas.microsoft.com/office/drawing/2016/5/11/chartex" xmlns:cx6="http://schemas.microsoft.com/office/drawing/2016/5/12/chartex" xmlns:cx7="http://schemas.microsoft.com/office/drawing/2016/5/13/chartex" xmlns:cx8="http://schemas.microsoft.com/office/drawing/2016/5/14/chartex" xmlns:mc="http://schemas.openxmlformats.org/markup-compatibility/2006" xmlns:aink="http://schemas.microsoft.com/office/drawing/2016/ink" xmlns:am3d="http://schemas.microsoft.com/office/drawing/2017/model3d" xmlns:o="urn:schemas-microsoft-com:office:office" xmlns:oel="http://schemas.microsoft.com/office/2019/extlst" xmlns:r="http://schemas.openxmlformats.org/officeDocument/2006/relationships" xmlns:m="http://schemas.openxmlformats.org/officeDocument/2006/math" xmlns:v="urn:schemas-microsoft-com:vml" xmlns:wp14="http://schemas.microsoft.com/office/word/2010/wordprocessingDrawing" xmlns:wp="http://schemas.openxmlformats.org/drawingml/2006/wordprocessingDrawing" xmlns:w10="urn:schemas-microsoft-com:office:word" xmlns:w="http://schemas.openxmlformats.org/wordprocessingml/2006/main" xmlns:w14="http://schemas.microsoft.com/office/word/2010/wordml" xmlns:w15="http://schemas.microsoft.com/office/word/2012/wordml" xmlns:w16cex="http://schemas.microsoft.com/office/word/2018/wordml/cex" xmlns:w16cid="http://schemas.microsoft.com/office/word/2016/wordml/cid" xmlns:w16="http://schemas.microsoft.com/office/word/2018/wordml" xmlns:w16sdtdh="http://schemas.microsoft.com/office/word/2020/wordml/sdtdatahash" xmlns:w16se="http://schemas.microsoft.com/office/word/2015/wordml/symex" xmlns:wpg="http://schemas.microsoft.com/office/word/2010/wordprocessingGroup" xmlns:wpi="http://schemas.microsoft.com/office/word/2010/wordprocessingInk" xmlns:wne="http://schemas.microsoft.com/office/word/2006/wordml" xmlns:wps="http://schemas.microsoft.com/office/word/2010/wordprocessingShape" mc:Ignorable="w14 w15 w16se w16cid w16 w16cex w16sdtdh wp14">
+  <w:abstractNum w:abstractNumId="0" w15:restartNumberingAfterBreak="0">
+    <w:nsid w:val="2D0B2DCA"/>
+    <w:multiLevelType w:val="hybridMultilevel"/>
+    <w:tmpl w:val="BAC46794"/>
+    <w:lvl w:ilvl="0" w:tplc="F49E0DC2">
+      <w:start w:val="1"/>
+      <w:numFmt w:val="decimal"/>
+      <w:lvlText w:val="%1."/>
+      <w:lvlJc w:val="left"/>
+      <w:pPr>
+        <w:ind w:left="720" w:hanging="360"/>
+      </w:pPr>
+      <w:rPr>
+        <w:rFonts w:hint="default"/>
+        <w:color w:val="000000"/>
+        <w:u w:val="none"/>
+      </w:rPr>
+    </w:lvl>
+    <w:lvl w:ilvl="1" w:tplc="40090019" w:tentative="1">
+      <w:start w:val="1"/>
+      <w:numFmt w:val="lowerLetter"/>
+      <w:lvlText w:val="%2."/>
+      <w:lvlJc w:val="left"/>
+      <w:pPr>
+        <w:ind w:left="1440" w:hanging="360"/>
+      </w:pPr>
+    </w:lvl>
+    <w:lvl w:ilvl="2" w:tplc="4009001B" w:tentative="1">
+      <w:start w:val="1"/>
+      <w:numFmt w:val="lowerRoman"/>
+      <w:lvlText w:val="%3."/>
+      <w:lvlJc w:val="right"/>
+      <w:pPr>
+        <w:ind w:left="2160" w:hanging="180"/>
+      </w:pPr>
+    </w:lvl>
+    <w:lvl w:ilvl="3" w:tplc="4009000F" w:tentative="1">
+      <w:start w:val="1"/>
+      <w:numFmt w:val="decimal"/>
+      <w:lvlText w:val="%4."/>
+      <w:lvlJc w:val="left"/>
+      <w:pPr>
+        <w:ind w:left="2880" w:hanging="360"/>
+      </w:pPr>
+    </w:lvl>
+    <w:lvl w:ilvl="4" w:tplc="40090019" w:tentative="1">
+      <w:start w:val="1"/>
+      <w:numFmt w:val="lowerLetter"/>
+      <w:lvlText w:val="%5."/>
+      <w:lvlJc w:val="left"/>
+      <w:pPr>
+        <w:ind w:left="3600" w:hanging="360"/>
+      </w:pPr>
+    </w:lvl>
+    <w:lvl w:ilvl="5" w:tplc="4009001B" w:tentative="1">
+      <w:start w:val="1"/>
+      <w:numFmt w:val="lowerRoman"/>
+      <w:lvlText w:val="%6."/>
+      <w:lvlJc w:val="right"/>
+      <w:pPr>
+        <w:ind w:left="4320" w:hanging="180"/>
+      </w:pPr>
+    </w:lvl>
+    <w:lvl w:ilvl="6" w:tplc="4009000F" w:tentative="1">
+      <w:start w:val="1"/>
+      <w:numFmt w:val="decimal"/>
+      <w:lvlText w:val="%7."/>
+      <w:lvlJc w:val="left"/>
+      <w:pPr>
+        <w:ind w:left="5040" w:hanging="360"/>
+      </w:pPr>
+    </w:lvl>
+    <w:lvl w:ilvl="7" w:tplc="40090019" w:tentative="1">
+      <w:start w:val="1"/>
+      <w:numFmt w:val="lowerLetter"/>
+      <w:lvlText w:val="%8."/>
+      <w:lvlJc w:val="left"/>
+      <w:pPr>
+        <w:ind w:left="5760" w:hanging="360"/>
+      </w:pPr>
+    </w:lvl>
+    <w:lvl w:ilvl="8" w:tplc="4009001B" w:tentative="1">
+      <w:start w:val="1"/>
+      <w:numFmt w:val="lowerRoman"/>
+      <w:lvlText w:val="%9."/>
+      <w:lvlJc w:val="right"/>
+      <w:pPr>
+        <w:ind w:left="6480" w:hanging="180"/>
+      </w:pPr>
+    </w:lvl>
+  </w:abstractNum>
+  <w:abstractNum w:abstractNumId="1" w15:restartNumberingAfterBreak="0">
+    <w:nsid w:val="54AE5E40"/>
+    <w:multiLevelType w:val="hybridMultilevel"/>
+    <w:tmpl w:val="2640BF2E"/>
+    <w:lvl w:ilvl="0" w:tplc="40090015">
+      <w:start w:val="1"/>
+      <w:numFmt w:val="upperLetter"/>
+      <w:lvlText w:val="%1."/>
+      <w:lvlJc w:val="left"/>
+      <w:pPr>
+        <w:ind w:left="720" w:hanging="360"/>
+      </w:pPr>
+      <w:rPr>
+        <w:rFonts w:hint="default"/>
+      </w:rPr>
+    </w:lvl>
+    <w:lvl w:ilvl="1" w:tplc="40090019" w:tentative="1">
+      <w:start w:val="1"/>
+      <w:numFmt w:val="lowerLetter"/>
+      <w:lvlText w:val="%2."/>
+      <w:lvlJc w:val="left"/>
+      <w:pPr>
+        <w:ind w:left="1440" w:hanging="360"/>
+      </w:pPr>
+    </w:lvl>
+    <w:lvl w:ilvl="2" w:tplc="4009001B" w:tentative="1">
+      <w:start w:val="1"/>
+      <w:numFmt w:val="lowerRoman"/>
+      <w:lvlText w:val="%3."/>
+      <w:lvlJc w:val="right"/>
+      <w:pPr>
+        <w:ind w:left="2160" w:hanging="180"/>
+      </w:pPr>
+    </w:lvl>
+    <w:lvl w:ilvl="3" w:tplc="4009000F" w:tentative="1">
+      <w:start w:val="1"/>
+      <w:numFmt w:val="decimal"/>
+      <w:lvlText w:val="%4."/>
+      <w:lvlJc w:val="left"/>
+      <w:pPr>
+        <w:ind w:left="2880" w:hanging="360"/>
+      </w:pPr>
+    </w:lvl>
+    <w:lvl w:ilvl="4" w:tplc="40090019" w:tentative="1">
+      <w:start w:val="1"/>
+      <w:numFmt w:val="lowerLetter"/>
+      <w:lvlText w:val="%5."/>
+      <w:lvlJc w:val="left"/>
+      <w:pPr>
+        <w:ind w:left="3600" w:hanging="360"/>
+      </w:pPr>
+    </w:lvl>
+    <w:lvl w:ilvl="5" w:tplc="4009001B" w:tentative="1">
+      <w:start w:val="1"/>
+      <w:numFmt w:val="lowerRoman"/>
+      <w:lvlText w:val="%6."/>
+      <w:lvlJc w:val="right"/>
+      <w:pPr>
+        <w:ind w:left="4320" w:hanging="180"/>
+      </w:pPr>
+    </w:lvl>
+    <w:lvl w:ilvl="6" w:tplc="4009000F" w:tentative="1">
+      <w:start w:val="1"/>
+      <w:numFmt w:val="decimal"/>
+      <w:lvlText w:val="%7."/>
+      <w:lvlJc w:val="left"/>
+      <w:pPr>
+        <w:ind w:left="5040" w:hanging="360"/>
+      </w:pPr>
+    </w:lvl>
+    <w:lvl w:ilvl="7" w:tplc="40090019" w:tentative="1">
+      <w:start w:val="1"/>
+      <w:numFmt w:val="lowerLetter"/>
+      <w:lvlText w:val="%8."/>
+      <w:lvlJc w:val="left"/>
+      <w:pPr>
+        <w:ind w:left="5760" w:hanging="360"/>
+      </w:pPr>
+    </w:lvl>
+    <w:lvl w:ilvl="8" w:tplc="4009001B" w:tentative="1">
+      <w:start w:val="1"/>
+      <w:numFmt w:val="lowerRoman"/>
+      <w:lvlText w:val="%9."/>
+      <w:lvlJc w:val="right"/>
+      <w:pPr>
+        <w:ind w:left="6480" w:hanging="180"/>
+      </w:pPr>
+    </w:lvl>
+  </w:abstractNum>
+  <w:num w:numId="1" w16cid:durableId="1557467497">
+    <w:abstractNumId w:val="0"/>
+  </w:num>
+  <w:num w:numId="2" w16cid:durableId="1889878127">
+    <w:abstractNumId w:val="1"/>
+  </w:num>
+</w:numbering>
 </file>
 
 <file path=word/styles.xml><?xml version="1.0" encoding="utf-8"?>
-<w:styles xmlns:mc="http://schemas.openxmlformats.org/markup-compatibility/2006" xmlns:o="urn:schemas-microsoft-com:office:office" xmlns:r="http://schemas.openxmlformats.org/officeDocument/2006/relationships" xmlns:m="http://schemas.openxmlformats.org/officeDocument/2006/math" xmlns:v="urn:schemas-microsoft-com:vml" xmlns:wp="http://schemas.openxmlformats.org/drawingml/2006/wordprocessingDrawing" xmlns:w10="urn:schemas-microsoft-com:office:word" xmlns:w="http://schemas.openxmlformats.org/wordprocessingml/2006/main" xmlns:wne="http://schemas.microsoft.com/office/word/2006/wordml" xmlns:sl="http://schemas.openxmlformats.org/schemaLibrary/2006/main" xmlns:a="http://schemas.openxmlformats.org/drawingml/2006/main" xmlns:pic="http://schemas.openxmlformats.org/drawingml/2006/picture" xmlns:c="http://schemas.openxmlformats.org/drawingml/2006/chart" xmlns:lc="http://schemas.openxmlformats.org/drawingml/2006/lockedCanvas" xmlns:dgm="http://schemas.openxmlformats.org/drawingml/2006/diagram" xmlns:wps="http://schemas.microsoft.com/office/word/2010/wordprocessingShape" xmlns:wpg="http://schemas.microsoft.com/office/word/2010/wordprocessingGroup" xmlns:w14="http://schemas.microsoft.com/office/word/2010/wordml" xmlns:w15="http://schemas.microsoft.com/office/word/2012/wordml">
+<w:styles xmlns:mc="http://schemas.openxmlformats.org/markup-compatibility/2006" xmlns:r="http://schemas.openxmlformats.org/officeDocument/2006/relationships" xmlns:w="http://schemas.openxmlformats.org/wordprocessingml/2006/main" xmlns:w14="http://schemas.microsoft.com/office/word/2010/wordml" xmlns:w15="http://schemas.microsoft.com/office/word/2012/wordml" xmlns:w16cex="http://schemas.microsoft.com/office/word/2018/wordml/cex" xmlns:w16cid="http://schemas.microsoft.com/office/word/2016/wordml/cid" xmlns:w16="http://schemas.microsoft.com/office/word/2018/wordml" xmlns:w16sdtdh="http://schemas.microsoft.com/office/word/2020/wordml/sdtdatahash" xmlns:w16se="http://schemas.microsoft.com/office/word/2015/wordml/symex" mc:Ignorable="w14 w15 w16se w16cid w16 w16cex w16sdtdh">
   <w:docDefaults>
     <w:rPrDefault>
       <w:rPr>
-        <w:rFonts w:ascii="Arial" w:cs="Arial" w:eastAsia="Arial" w:hAnsi="Arial"/>
+        <w:rFonts w:ascii="Arial" w:eastAsia="Arial" w:hAnsi="Arial" w:cs="Arial"/>
         <w:sz w:val="22"/>
         <w:szCs w:val="22"/>
-        <w:lang w:val="en"/>
+        <w:lang w:val="en" w:eastAsia="en-IN" w:bidi="ar-SA"/>
       </w:rPr>
     </w:rPrDefault>
     <w:pPrDefault>
@@ -42,21 +707,399 @@
       </w:pPr>
     </w:pPrDefault>
   </w:docDefaults>
-  <w:style w:type="paragraph" w:styleId="Normal" w:default="1">
-    <w:name w:val="normal"/>
-  </w:style>
-  <w:style w:type="table" w:styleId="TableNormal" w:default="1">
-    <w:name w:val="Table Normal"/>
+  <w:latentStyles w:defLockedState="0" w:defUIPriority="99" w:defSemiHidden="0" w:defUnhideWhenUsed="0" w:defQFormat="0" w:count="376">
+    <w:lsdException w:name="Normal" w:uiPriority="0" w:qFormat="1"/>
+    <w:lsdException w:name="heading 1" w:uiPriority="9" w:qFormat="1"/>
+    <w:lsdException w:name="heading 2" w:semiHidden="1" w:uiPriority="9" w:unhideWhenUsed="1" w:qFormat="1"/>
+    <w:lsdException w:name="heading 3" w:semiHidden="1" w:uiPriority="9" w:unhideWhenUsed="1" w:qFormat="1"/>
+    <w:lsdException w:name="heading 4" w:semiHidden="1" w:uiPriority="9" w:unhideWhenUsed="1" w:qFormat="1"/>
+    <w:lsdException w:name="heading 5" w:semiHidden="1" w:uiPriority="9" w:unhideWhenUsed="1" w:qFormat="1"/>
+    <w:lsdException w:name="heading 6" w:semiHidden="1" w:uiPriority="9" w:unhideWhenUsed="1" w:qFormat="1"/>
+    <w:lsdException w:name="heading 7" w:semiHidden="1" w:uiPriority="9" w:unhideWhenUsed="1" w:qFormat="1"/>
+    <w:lsdException w:name="heading 8" w:semiHidden="1" w:uiPriority="9" w:unhideWhenUsed="1" w:qFormat="1"/>
+    <w:lsdException w:name="heading 9" w:semiHidden="1" w:uiPriority="9" w:unhideWhenUsed="1" w:qFormat="1"/>
+    <w:lsdException w:name="index 1" w:semiHidden="1" w:unhideWhenUsed="1"/>
+    <w:lsdException w:name="index 2" w:semiHidden="1" w:unhideWhenUsed="1"/>
+    <w:lsdException w:name="index 3" w:semiHidden="1" w:unhideWhenUsed="1"/>
+    <w:lsdException w:name="index 4" w:semiHidden="1" w:unhideWhenUsed="1"/>
+    <w:lsdException w:name="index 5" w:semiHidden="1" w:unhideWhenUsed="1"/>
+    <w:lsdException w:name="index 6" w:semiHidden="1" w:unhideWhenUsed="1"/>
+    <w:lsdException w:name="index 7" w:semiHidden="1" w:unhideWhenUsed="1"/>
+    <w:lsdException w:name="index 8" w:semiHidden="1" w:unhideWhenUsed="1"/>
+    <w:lsdException w:name="index 9" w:semiHidden="1" w:unhideWhenUsed="1"/>
+    <w:lsdException w:name="toc 1" w:semiHidden="1" w:uiPriority="39" w:unhideWhenUsed="1"/>
+    <w:lsdException w:name="toc 2" w:semiHidden="1" w:uiPriority="39" w:unhideWhenUsed="1"/>
+    <w:lsdException w:name="toc 3" w:semiHidden="1" w:uiPriority="39" w:unhideWhenUsed="1"/>
+    <w:lsdException w:name="toc 4" w:semiHidden="1" w:uiPriority="39" w:unhideWhenUsed="1"/>
+    <w:lsdException w:name="toc 5" w:semiHidden="1" w:uiPriority="39" w:unhideWhenUsed="1"/>
+    <w:lsdException w:name="toc 6" w:semiHidden="1" w:uiPriority="39" w:unhideWhenUsed="1"/>
+    <w:lsdException w:name="toc 7" w:semiHidden="1" w:uiPriority="39" w:unhideWhenUsed="1"/>
+    <w:lsdException w:name="toc 8" w:semiHidden="1" w:uiPriority="39" w:unhideWhenUsed="1"/>
+    <w:lsdException w:name="toc 9" w:semiHidden="1" w:uiPriority="39" w:unhideWhenUsed="1"/>
+    <w:lsdException w:name="Normal Indent" w:semiHidden="1" w:unhideWhenUsed="1"/>
+    <w:lsdException w:name="footnote text" w:semiHidden="1" w:unhideWhenUsed="1"/>
+    <w:lsdException w:name="annotation text" w:semiHidden="1" w:unhideWhenUsed="1"/>
+    <w:lsdException w:name="header" w:semiHidden="1" w:unhideWhenUsed="1"/>
+    <w:lsdException w:name="footer" w:semiHidden="1" w:unhideWhenUsed="1"/>
+    <w:lsdException w:name="index heading" w:semiHidden="1" w:unhideWhenUsed="1"/>
+    <w:lsdException w:name="caption" w:semiHidden="1" w:uiPriority="35" w:unhideWhenUsed="1" w:qFormat="1"/>
+    <w:lsdException w:name="table of figures" w:semiHidden="1" w:unhideWhenUsed="1"/>
+    <w:lsdException w:name="envelope address" w:semiHidden="1" w:unhideWhenUsed="1"/>
+    <w:lsdException w:name="envelope return" w:semiHidden="1" w:unhideWhenUsed="1"/>
+    <w:lsdException w:name="footnote reference" w:semiHidden="1" w:unhideWhenUsed="1"/>
+    <w:lsdException w:name="annotation reference" w:semiHidden="1" w:unhideWhenUsed="1"/>
+    <w:lsdException w:name="line number" w:semiHidden="1" w:unhideWhenUsed="1"/>
+    <w:lsdException w:name="page number" w:semiHidden="1" w:unhideWhenUsed="1"/>
+    <w:lsdException w:name="endnote reference" w:semiHidden="1" w:unhideWhenUsed="1"/>
+    <w:lsdException w:name="endnote text" w:semiHidden="1" w:unhideWhenUsed="1"/>
+    <w:lsdException w:name="table of authorities" w:semiHidden="1" w:unhideWhenUsed="1"/>
+    <w:lsdException w:name="macro" w:semiHidden="1" w:unhideWhenUsed="1"/>
+    <w:lsdException w:name="toa heading" w:semiHidden="1" w:unhideWhenUsed="1"/>
+    <w:lsdException w:name="List" w:semiHidden="1" w:unhideWhenUsed="1"/>
+    <w:lsdException w:name="List Bullet" w:semiHidden="1" w:unhideWhenUsed="1"/>
+    <w:lsdException w:name="List Number" w:semiHidden="1" w:unhideWhenUsed="1"/>
+    <w:lsdException w:name="List 2" w:semiHidden="1" w:unhideWhenUsed="1"/>
+    <w:lsdException w:name="List 3" w:semiHidden="1" w:unhideWhenUsed="1"/>
+    <w:lsdException w:name="List 4" w:semiHidden="1" w:unhideWhenUsed="1"/>
+    <w:lsdException w:name="List 5" w:semiHidden="1" w:unhideWhenUsed="1"/>
+    <w:lsdException w:name="List Bullet 2" w:semiHidden="1" w:unhideWhenUsed="1"/>
+    <w:lsdException w:name="List Bullet 3" w:semiHidden="1" w:unhideWhenUsed="1"/>
+    <w:lsdException w:name="List Bullet 4" w:semiHidden="1" w:unhideWhenUsed="1"/>
+    <w:lsdException w:name="List Bullet 5" w:semiHidden="1" w:unhideWhenUsed="1"/>
+    <w:lsdException w:name="List Number 2" w:semiHidden="1" w:unhideWhenUsed="1"/>
+    <w:lsdException w:name="List Number 3" w:semiHidden="1" w:unhideWhenUsed="1"/>
+    <w:lsdException w:name="List Number 4" w:semiHidden="1" w:unhideWhenUsed="1"/>
+    <w:lsdException w:name="List Number 5" w:semiHidden="1" w:unhideWhenUsed="1"/>
+    <w:lsdException w:name="Title" w:uiPriority="10" w:qFormat="1"/>
+    <w:lsdException w:name="Closing" w:semiHidden="1" w:unhideWhenUsed="1"/>
+    <w:lsdException w:name="Signature" w:semiHidden="1" w:unhideWhenUsed="1"/>
+    <w:lsdException w:name="Default Paragraph Font" w:semiHidden="1" w:uiPriority="1" w:unhideWhenUsed="1"/>
+    <w:lsdException w:name="Body Text" w:semiHidden="1" w:unhideWhenUsed="1"/>
+    <w:lsdException w:name="Body Text Indent" w:semiHidden="1" w:unhideWhenUsed="1"/>
+    <w:lsdException w:name="List Continue" w:semiHidden="1" w:unhideWhenUsed="1"/>
+    <w:lsdException w:name="List Continue 2" w:semiHidden="1" w:unhideWhenUsed="1"/>
+    <w:lsdException w:name="List Continue 3" w:semiHidden="1" w:unhideWhenUsed="1"/>
+    <w:lsdException w:name="List Continue 4" w:semiHidden="1" w:unhideWhenUsed="1"/>
+    <w:lsdException w:name="List Continue 5" w:semiHidden="1" w:unhideWhenUsed="1"/>
+    <w:lsdException w:name="Message Header" w:semiHidden="1" w:unhideWhenUsed="1"/>
+    <w:lsdException w:name="Subtitle" w:uiPriority="11" w:qFormat="1"/>
+    <w:lsdException w:name="Salutation" w:semiHidden="1" w:unhideWhenUsed="1"/>
+    <w:lsdException w:name="Date" w:semiHidden="1" w:unhideWhenUsed="1"/>
+    <w:lsdException w:name="Body Text First Indent" w:semiHidden="1" w:unhideWhenUsed="1"/>
+    <w:lsdException w:name="Body Text First Indent 2" w:semiHidden="1" w:unhideWhenUsed="1"/>
+    <w:lsdException w:name="Note Heading" w:semiHidden="1" w:unhideWhenUsed="1"/>
+    <w:lsdException w:name="Body Text 2" w:semiHidden="1" w:unhideWhenUsed="1"/>
+    <w:lsdException w:name="Body Text 3" w:semiHidden="1" w:unhideWhenUsed="1"/>
+    <w:lsdException w:name="Body Text Indent 2" w:semiHidden="1" w:unhideWhenUsed="1"/>
+    <w:lsdException w:name="Body Text Indent 3" w:semiHidden="1" w:unhideWhenUsed="1"/>
+    <w:lsdException w:name="Block Text" w:semiHidden="1" w:unhideWhenUsed="1"/>
+    <w:lsdException w:name="Hyperlink" w:semiHidden="1" w:unhideWhenUsed="1"/>
+    <w:lsdException w:name="FollowedHyperlink" w:semiHidden="1" w:unhideWhenUsed="1"/>
+    <w:lsdException w:name="Strong" w:uiPriority="22" w:qFormat="1"/>
+    <w:lsdException w:name="Emphasis" w:uiPriority="20" w:qFormat="1"/>
+    <w:lsdException w:name="Document Map" w:semiHidden="1" w:unhideWhenUsed="1"/>
+    <w:lsdException w:name="Plain Text" w:semiHidden="1" w:unhideWhenUsed="1"/>
+    <w:lsdException w:name="E-mail Signature" w:semiHidden="1" w:unhideWhenUsed="1"/>
+    <w:lsdException w:name="HTML Top of Form" w:semiHidden="1" w:unhideWhenUsed="1"/>
+    <w:lsdException w:name="HTML Bottom of Form" w:semiHidden="1" w:unhideWhenUsed="1"/>
+    <w:lsdException w:name="Normal (Web)" w:semiHidden="1" w:unhideWhenUsed="1"/>
+    <w:lsdException w:name="HTML Acronym" w:semiHidden="1" w:unhideWhenUsed="1"/>
+    <w:lsdException w:name="HTML Address" w:semiHidden="1" w:unhideWhenUsed="1"/>
+    <w:lsdException w:name="HTML Cite" w:semiHidden="1" w:unhideWhenUsed="1"/>
+    <w:lsdException w:name="HTML Code" w:semiHidden="1" w:unhideWhenUsed="1"/>
+    <w:lsdException w:name="HTML Definition" w:semiHidden="1" w:unhideWhenUsed="1"/>
+    <w:lsdException w:name="HTML Keyboard" w:semiHidden="1" w:unhideWhenUsed="1"/>
+    <w:lsdException w:name="HTML Preformatted" w:semiHidden="1" w:unhideWhenUsed="1"/>
+    <w:lsdException w:name="HTML Sample" w:semiHidden="1" w:unhideWhenUsed="1"/>
+    <w:lsdException w:name="HTML Typewriter" w:semiHidden="1" w:unhideWhenUsed="1"/>
+    <w:lsdException w:name="HTML Variable" w:semiHidden="1" w:unhideWhenUsed="1"/>
+    <w:lsdException w:name="Normal Table" w:semiHidden="1" w:unhideWhenUsed="1"/>
+    <w:lsdException w:name="annotation subject" w:semiHidden="1" w:unhideWhenUsed="1"/>
+    <w:lsdException w:name="No List" w:semiHidden="1" w:unhideWhenUsed="1"/>
+    <w:lsdException w:name="Outline List 1" w:semiHidden="1" w:unhideWhenUsed="1"/>
+    <w:lsdException w:name="Outline List 2" w:semiHidden="1" w:unhideWhenUsed="1"/>
+    <w:lsdException w:name="Outline List 3" w:semiHidden="1" w:unhideWhenUsed="1"/>
+    <w:lsdException w:name="Table Simple 1" w:semiHidden="1" w:unhideWhenUsed="1"/>
+    <w:lsdException w:name="Table Simple 2" w:semiHidden="1" w:unhideWhenUsed="1"/>
+    <w:lsdException w:name="Table Simple 3" w:semiHidden="1" w:unhideWhenUsed="1"/>
+    <w:lsdException w:name="Table Classic 1" w:semiHidden="1" w:unhideWhenUsed="1"/>
+    <w:lsdException w:name="Table Classic 2" w:semiHidden="1" w:unhideWhenUsed="1"/>
+    <w:lsdException w:name="Table Classic 3" w:semiHidden="1" w:unhideWhenUsed="1"/>
+    <w:lsdException w:name="Table Classic 4" w:semiHidden="1" w:unhideWhenUsed="1"/>
+    <w:lsdException w:name="Table Colorful 1" w:semiHidden="1" w:unhideWhenUsed="1"/>
+    <w:lsdException w:name="Table Colorful 2" w:semiHidden="1" w:unhideWhenUsed="1"/>
+    <w:lsdException w:name="Table Colorful 3" w:semiHidden="1" w:unhideWhenUsed="1"/>
+    <w:lsdException w:name="Table Columns 1" w:semiHidden="1" w:unhideWhenUsed="1"/>
+    <w:lsdException w:name="Table Columns 2" w:semiHidden="1" w:unhideWhenUsed="1"/>
+    <w:lsdException w:name="Table Columns 3" w:semiHidden="1" w:unhideWhenUsed="1"/>
+    <w:lsdException w:name="Table Columns 4" w:semiHidden="1" w:unhideWhenUsed="1"/>
+    <w:lsdException w:name="Table Columns 5" w:semiHidden="1" w:unhideWhenUsed="1"/>
+    <w:lsdException w:name="Table Grid 1" w:semiHidden="1" w:unhideWhenUsed="1"/>
+    <w:lsdException w:name="Table Grid 2" w:semiHidden="1" w:unhideWhenUsed="1"/>
+    <w:lsdException w:name="Table Grid 3" w:semiHidden="1" w:unhideWhenUsed="1"/>
+    <w:lsdException w:name="Table Grid 4" w:semiHidden="1" w:unhideWhenUsed="1"/>
+    <w:lsdException w:name="Table Grid 5" w:semiHidden="1" w:unhideWhenUsed="1"/>
+    <w:lsdException w:name="Table Grid 6" w:semiHidden="1" w:unhideWhenUsed="1"/>
+    <w:lsdException w:name="Table Grid 7" w:semiHidden="1" w:unhideWhenUsed="1"/>
+    <w:lsdException w:name="Table Grid 8" w:semiHidden="1" w:unhideWhenUsed="1"/>
+    <w:lsdException w:name="Table List 1" w:semiHidden="1" w:unhideWhenUsed="1"/>
+    <w:lsdException w:name="Table List 2" w:semiHidden="1" w:unhideWhenUsed="1"/>
+    <w:lsdException w:name="Table List 3" w:semiHidden="1" w:unhideWhenUsed="1"/>
+    <w:lsdException w:name="Table List 4" w:semiHidden="1" w:unhideWhenUsed="1"/>
+    <w:lsdException w:name="Table List 5" w:semiHidden="1" w:unhideWhenUsed="1"/>
+    <w:lsdException w:name="Table List 6" w:semiHidden="1" w:unhideWhenUsed="1"/>
+    <w:lsdException w:name="Table List 7" w:semiHidden="1" w:unhideWhenUsed="1"/>
+    <w:lsdException w:name="Table List 8" w:semiHidden="1" w:unhideWhenUsed="1"/>
+    <w:lsdException w:name="Table 3D effects 1" w:semiHidden="1" w:unhideWhenUsed="1"/>
+    <w:lsdException w:name="Table 3D effects 2" w:semiHidden="1" w:unhideWhenUsed="1"/>
+    <w:lsdException w:name="Table 3D effects 3" w:semiHidden="1" w:unhideWhenUsed="1"/>
+    <w:lsdException w:name="Table Contemporary" w:semiHidden="1" w:unhideWhenUsed="1"/>
+    <w:lsdException w:name="Table Elegant" w:semiHidden="1" w:unhideWhenUsed="1"/>
+    <w:lsdException w:name="Table Professional" w:semiHidden="1" w:unhideWhenUsed="1"/>
+    <w:lsdException w:name="Table Subtle 1" w:semiHidden="1" w:unhideWhenUsed="1"/>
+    <w:lsdException w:name="Table Subtle 2" w:semiHidden="1" w:unhideWhenUsed="1"/>
+    <w:lsdException w:name="Table Web 1" w:semiHidden="1" w:unhideWhenUsed="1"/>
+    <w:lsdException w:name="Table Web 2" w:semiHidden="1" w:unhideWhenUsed="1"/>
+    <w:lsdException w:name="Table Web 3" w:semiHidden="1" w:unhideWhenUsed="1"/>
+    <w:lsdException w:name="Balloon Text" w:semiHidden="1" w:unhideWhenUsed="1"/>
+    <w:lsdException w:name="Table Grid" w:uiPriority="39"/>
+    <w:lsdException w:name="Table Theme" w:semiHidden="1" w:unhideWhenUsed="1"/>
+    <w:lsdException w:name="Placeholder Text" w:semiHidden="1"/>
+    <w:lsdException w:name="No Spacing" w:uiPriority="1" w:qFormat="1"/>
+    <w:lsdException w:name="Light Shading" w:uiPriority="60"/>
+    <w:lsdException w:name="Light List" w:uiPriority="61"/>
+    <w:lsdException w:name="Light Grid" w:uiPriority="62"/>
+    <w:lsdException w:name="Medium Shading 1" w:uiPriority="63"/>
+    <w:lsdException w:name="Medium Shading 2" w:uiPriority="64"/>
+    <w:lsdException w:name="Medium List 1" w:uiPriority="65"/>
+    <w:lsdException w:name="Medium List 2" w:uiPriority="66"/>
+    <w:lsdException w:name="Medium Grid 1" w:uiPriority="67"/>
+    <w:lsdException w:name="Medium Grid 2" w:uiPriority="68"/>
+    <w:lsdException w:name="Medium Grid 3" w:uiPriority="69"/>
+    <w:lsdException w:name="Dark List" w:uiPriority="70"/>
+    <w:lsdException w:name="Colorful Shading" w:uiPriority="71"/>
+    <w:lsdException w:name="Colorful List" w:uiPriority="72"/>
+    <w:lsdException w:name="Colorful Grid" w:uiPriority="73"/>
+    <w:lsdException w:name="Light Shading Accent 1" w:uiPriority="60"/>
+    <w:lsdException w:name="Light List Accent 1" w:uiPriority="61"/>
+    <w:lsdException w:name="Light Grid Accent 1" w:uiPriority="62"/>
+    <w:lsdException w:name="Medium Shading 1 Accent 1" w:uiPriority="63"/>
+    <w:lsdException w:name="Medium Shading 2 Accent 1" w:uiPriority="64"/>
+    <w:lsdException w:name="Medium List 1 Accent 1" w:uiPriority="65"/>
+    <w:lsdException w:name="Revision" w:semiHidden="1"/>
+    <w:lsdException w:name="List Paragraph" w:uiPriority="34" w:qFormat="1"/>
+    <w:lsdException w:name="Quote" w:uiPriority="29" w:qFormat="1"/>
+    <w:lsdException w:name="Intense Quote" w:uiPriority="30" w:qFormat="1"/>
+    <w:lsdException w:name="Medium List 2 Accent 1" w:uiPriority="66"/>
+    <w:lsdException w:name="Medium Grid 1 Accent 1" w:uiPriority="67"/>
+    <w:lsdException w:name="Medium Grid 2 Accent 1" w:uiPriority="68"/>
+    <w:lsdException w:name="Medium Grid 3 Accent 1" w:uiPriority="69"/>
+    <w:lsdException w:name="Dark List Accent 1" w:uiPriority="70"/>
+    <w:lsdException w:name="Colorful Shading Accent 1" w:uiPriority="71"/>
+    <w:lsdException w:name="Colorful List Accent 1" w:uiPriority="72"/>
+    <w:lsdException w:name="Colorful Grid Accent 1" w:uiPriority="73"/>
+    <w:lsdException w:name="Light Shading Accent 2" w:uiPriority="60"/>
+    <w:lsdException w:name="Light List Accent 2" w:uiPriority="61"/>
+    <w:lsdException w:name="Light Grid Accent 2" w:uiPriority="62"/>
+    <w:lsdException w:name="Medium Shading 1 Accent 2" w:uiPriority="63"/>
+    <w:lsdException w:name="Medium Shading 2 Accent 2" w:uiPriority="64"/>
+    <w:lsdException w:name="Medium List 1 Accent 2" w:uiPriority="65"/>
+    <w:lsdException w:name="Medium List 2 Accent 2" w:uiPriority="66"/>
+    <w:lsdException w:name="Medium Grid 1 Accent 2" w:uiPriority="67"/>
+    <w:lsdException w:name="Medium Grid 2 Accent 2" w:uiPriority="68"/>
+    <w:lsdException w:name="Medium Grid 3 Accent 2" w:uiPriority="69"/>
+    <w:lsdException w:name="Dark List Accent 2" w:uiPriority="70"/>
+    <w:lsdException w:name="Colorful Shading Accent 2" w:uiPriority="71"/>
+    <w:lsdException w:name="Colorful List Accent 2" w:uiPriority="72"/>
+    <w:lsdException w:name="Colorful Grid Accent 2" w:uiPriority="73"/>
+    <w:lsdException w:name="Light Shading Accent 3" w:uiPriority="60"/>
+    <w:lsdException w:name="Light List Accent 3" w:uiPriority="61"/>
+    <w:lsdException w:name="Light Grid Accent 3" w:uiPriority="62"/>
+    <w:lsdException w:name="Medium Shading 1 Accent 3" w:uiPriority="63"/>
+    <w:lsdException w:name="Medium Shading 2 Accent 3" w:uiPriority="64"/>
+    <w:lsdException w:name="Medium List 1 Accent 3" w:uiPriority="65"/>
+    <w:lsdException w:name="Medium List 2 Accent 3" w:uiPriority="66"/>
+    <w:lsdException w:name="Medium Grid 1 Accent 3" w:uiPriority="67"/>
+    <w:lsdException w:name="Medium Grid 2 Accent 3" w:uiPriority="68"/>
+    <w:lsdException w:name="Medium Grid 3 Accent 3" w:uiPriority="69"/>
+    <w:lsdException w:name="Dark List Accent 3" w:uiPriority="70"/>
+    <w:lsdException w:name="Colorful Shading Accent 3" w:uiPriority="71"/>
+    <w:lsdException w:name="Colorful List Accent 3" w:uiPriority="72"/>
+    <w:lsdException w:name="Colorful Grid Accent 3" w:uiPriority="73"/>
+    <w:lsdException w:name="Light Shading Accent 4" w:uiPriority="60"/>
+    <w:lsdException w:name="Light List Accent 4" w:uiPriority="61"/>
+    <w:lsdException w:name="Light Grid Accent 4" w:uiPriority="62"/>
+    <w:lsdException w:name="Medium Shading 1 Accent 4" w:uiPriority="63"/>
+    <w:lsdException w:name="Medium Shading 2 Accent 4" w:uiPriority="64"/>
+    <w:lsdException w:name="Medium List 1 Accent 4" w:uiPriority="65"/>
+    <w:lsdException w:name="Medium List 2 Accent 4" w:uiPriority="66"/>
+    <w:lsdException w:name="Medium Grid 1 Accent 4" w:uiPriority="67"/>
+    <w:lsdException w:name="Medium Grid 2 Accent 4" w:uiPriority="68"/>
+    <w:lsdException w:name="Medium Grid 3 Accent 4" w:uiPriority="69"/>
+    <w:lsdException w:name="Dark List Accent 4" w:uiPriority="70"/>
+    <w:lsdException w:name="Colorful Shading Accent 4" w:uiPriority="71"/>
+    <w:lsdException w:name="Colorful List Accent 4" w:uiPriority="72"/>
+    <w:lsdException w:name="Colorful Grid Accent 4" w:uiPriority="73"/>
+    <w:lsdException w:name="Light Shading Accent 5" w:uiPriority="60"/>
+    <w:lsdException w:name="Light List Accent 5" w:uiPriority="61"/>
+    <w:lsdException w:name="Light Grid Accent 5" w:uiPriority="62"/>
+    <w:lsdException w:name="Medium Shading 1 Accent 5" w:uiPriority="63"/>
+    <w:lsdException w:name="Medium Shading 2 Accent 5" w:uiPriority="64"/>
+    <w:lsdException w:name="Medium List 1 Accent 5" w:uiPriority="65"/>
+    <w:lsdException w:name="Medium List 2 Accent 5" w:uiPriority="66"/>
+    <w:lsdException w:name="Medium Grid 1 Accent 5" w:uiPriority="67"/>
+    <w:lsdException w:name="Medium Grid 2 Accent 5" w:uiPriority="68"/>
+    <w:lsdException w:name="Medium Grid 3 Accent 5" w:uiPriority="69"/>
+    <w:lsdException w:name="Dark List Accent 5" w:uiPriority="70"/>
+    <w:lsdException w:name="Colorful Shading Accent 5" w:uiPriority="71"/>
+    <w:lsdException w:name="Colorful List Accent 5" w:uiPriority="72"/>
+    <w:lsdException w:name="Colorful Grid Accent 5" w:uiPriority="73"/>
+    <w:lsdException w:name="Light Shading Accent 6" w:uiPriority="60"/>
+    <w:lsdException w:name="Light List Accent 6" w:uiPriority="61"/>
+    <w:lsdException w:name="Light Grid Accent 6" w:uiPriority="62"/>
+    <w:lsdException w:name="Medium Shading 1 Accent 6" w:uiPriority="63"/>
+    <w:lsdException w:name="Medium Shading 2 Accent 6" w:uiPriority="64"/>
+    <w:lsdException w:name="Medium List 1 Accent 6" w:uiPriority="65"/>
+    <w:lsdException w:name="Medium List 2 Accent 6" w:uiPriority="66"/>
+    <w:lsdException w:name="Medium Grid 1 Accent 6" w:uiPriority="67"/>
+    <w:lsdException w:name="Medium Grid 2 Accent 6" w:uiPriority="68"/>
+    <w:lsdException w:name="Medium Grid 3 Accent 6" w:uiPriority="69"/>
+    <w:lsdException w:name="Dark List Accent 6" w:uiPriority="70"/>
+    <w:lsdException w:name="Colorful Shading Accent 6" w:uiPriority="71"/>
+    <w:lsdException w:name="Colorful List Accent 6" w:uiPriority="72"/>
+    <w:lsdException w:name="Colorful Grid Accent 6" w:uiPriority="73"/>
+    <w:lsdException w:name="Subtle Emphasis" w:uiPriority="19" w:qFormat="1"/>
+    <w:lsdException w:name="Intense Emphasis" w:uiPriority="21" w:qFormat="1"/>
+    <w:lsdException w:name="Subtle Reference" w:uiPriority="31" w:qFormat="1"/>
+    <w:lsdException w:name="Intense Reference" w:uiPriority="32" w:qFormat="1"/>
+    <w:lsdException w:name="Book Title" w:uiPriority="33" w:qFormat="1"/>
+    <w:lsdException w:name="Bibliography" w:semiHidden="1" w:uiPriority="37" w:unhideWhenUsed="1"/>
+    <w:lsdException w:name="TOC Heading" w:semiHidden="1" w:uiPriority="39" w:unhideWhenUsed="1" w:qFormat="1"/>
+    <w:lsdException w:name="Plain Table 1" w:uiPriority="41"/>
+    <w:lsdException w:name="Plain Table 2" w:uiPriority="42"/>
+    <w:lsdException w:name="Plain Table 3" w:uiPriority="43"/>
+    <w:lsdException w:name="Plain Table 4" w:uiPriority="44"/>
+    <w:lsdException w:name="Plain Table 5" w:uiPriority="45"/>
+    <w:lsdException w:name="Grid Table Light" w:uiPriority="40"/>
+    <w:lsdException w:name="Grid Table 1 Light" w:uiPriority="46"/>
+    <w:lsdException w:name="Grid Table 2" w:uiPriority="47"/>
+    <w:lsdException w:name="Grid Table 3" w:uiPriority="48"/>
+    <w:lsdException w:name="Grid Table 4" w:uiPriority="49"/>
+    <w:lsdException w:name="Grid Table 5 Dark" w:uiPriority="50"/>
+    <w:lsdException w:name="Grid Table 6 Colorful" w:uiPriority="51"/>
+    <w:lsdException w:name="Grid Table 7 Colorful" w:uiPriority="52"/>
+    <w:lsdException w:name="Grid Table 1 Light Accent 1" w:uiPriority="46"/>
+    <w:lsdException w:name="Grid Table 2 Accent 1" w:uiPriority="47"/>
+    <w:lsdException w:name="Grid Table 3 Accent 1" w:uiPriority="48"/>
+    <w:lsdException w:name="Grid Table 4 Accent 1" w:uiPriority="49"/>
+    <w:lsdException w:name="Grid Table 5 Dark Accent 1" w:uiPriority="50"/>
+    <w:lsdException w:name="Grid Table 6 Colorful Accent 1" w:uiPriority="51"/>
+    <w:lsdException w:name="Grid Table 7 Colorful Accent 1" w:uiPriority="52"/>
+    <w:lsdException w:name="Grid Table 1 Light Accent 2" w:uiPriority="46"/>
+    <w:lsdException w:name="Grid Table 2 Accent 2" w:uiPriority="47"/>
+    <w:lsdException w:name="Grid Table 3 Accent 2" w:uiPriority="48"/>
+    <w:lsdException w:name="Grid Table 4 Accent 2" w:uiPriority="49"/>
+    <w:lsdException w:name="Grid Table 5 Dark Accent 2" w:uiPriority="50"/>
+    <w:lsdException w:name="Grid Table 6 Colorful Accent 2" w:uiPriority="51"/>
+    <w:lsdException w:name="Grid Table 7 Colorful Accent 2" w:uiPriority="52"/>
+    <w:lsdException w:name="Grid Table 1 Light Accent 3" w:uiPriority="46"/>
+    <w:lsdException w:name="Grid Table 2 Accent 3" w:uiPriority="47"/>
+    <w:lsdException w:name="Grid Table 3 Accent 3" w:uiPriority="48"/>
+    <w:lsdException w:name="Grid Table 4 Accent 3" w:uiPriority="49"/>
+    <w:lsdException w:name="Grid Table 5 Dark Accent 3" w:uiPriority="50"/>
+    <w:lsdException w:name="Grid Table 6 Colorful Accent 3" w:uiPriority="51"/>
+    <w:lsdException w:name="Grid Table 7 Colorful Accent 3" w:uiPriority="52"/>
+    <w:lsdException w:name="Grid Table 1 Light Accent 4" w:uiPriority="46"/>
+    <w:lsdException w:name="Grid Table 2 Accent 4" w:uiPriority="47"/>
+    <w:lsdException w:name="Grid Table 3 Accent 4" w:uiPriority="48"/>
+    <w:lsdException w:name="Grid Table 4 Accent 4" w:uiPriority="49"/>
+    <w:lsdException w:name="Grid Table 5 Dark Accent 4" w:uiPriority="50"/>
+    <w:lsdException w:name="Grid Table 6 Colorful Accent 4" w:uiPriority="51"/>
+    <w:lsdException w:name="Grid Table 7 Colorful Accent 4" w:uiPriority="52"/>
+    <w:lsdException w:name="Grid Table 1 Light Accent 5" w:uiPriority="46"/>
+    <w:lsdException w:name="Grid Table 2 Accent 5" w:uiPriority="47"/>
+    <w:lsdException w:name="Grid Table 3 Accent 5" w:uiPriority="48"/>
+    <w:lsdException w:name="Grid Table 4 Accent 5" w:uiPriority="49"/>
+    <w:lsdException w:name="Grid Table 5 Dark Accent 5" w:uiPriority="50"/>
+    <w:lsdException w:name="Grid Table 6 Colorful Accent 5" w:uiPriority="51"/>
+    <w:lsdException w:name="Grid Table 7 Colorful Accent 5" w:uiPriority="52"/>
+    <w:lsdException w:name="Grid Table 1 Light Accent 6" w:uiPriority="46"/>
+    <w:lsdException w:name="Grid Table 2 Accent 6" w:uiPriority="47"/>
+    <w:lsdException w:name="Grid Table 3 Accent 6" w:uiPriority="48"/>
+    <w:lsdException w:name="Grid Table 4 Accent 6" w:uiPriority="49"/>
+    <w:lsdException w:name="Grid Table 5 Dark Accent 6" w:uiPriority="50"/>
+    <w:lsdException w:name="Grid Table 6 Colorful Accent 6" w:uiPriority="51"/>
+    <w:lsdException w:name="Grid Table 7 Colorful Accent 6" w:uiPriority="52"/>
+    <w:lsdException w:name="List Table 1 Light" w:uiPriority="46"/>
+    <w:lsdException w:name="List Table 2" w:uiPriority="47"/>
+    <w:lsdException w:name="List Table 3" w:uiPriority="48"/>
+    <w:lsdException w:name="List Table 4" w:uiPriority="49"/>
+    <w:lsdException w:name="List Table 5 Dark" w:uiPriority="50"/>
+    <w:lsdException w:name="List Table 6 Colorful" w:uiPriority="51"/>
+    <w:lsdException w:name="List Table 7 Colorful" w:uiPriority="52"/>
+    <w:lsdException w:name="List Table 1 Light Accent 1" w:uiPriority="46"/>
+    <w:lsdException w:name="List Table 2 Accent 1" w:uiPriority="47"/>
+    <w:lsdException w:name="List Table 3 Accent 1" w:uiPriority="48"/>
+    <w:lsdException w:name="List Table 4 Accent 1" w:uiPriority="49"/>
+    <w:lsdException w:name="List Table 5 Dark Accent 1" w:uiPriority="50"/>
+    <w:lsdException w:name="List Table 6 Colorful Accent 1" w:uiPriority="51"/>
+    <w:lsdException w:name="List Table 7 Colorful Accent 1" w:uiPriority="52"/>
+    <w:lsdException w:name="List Table 1 Light Accent 2" w:uiPriority="46"/>
+    <w:lsdException w:name="List Table 2 Accent 2" w:uiPriority="47"/>
+    <w:lsdException w:name="List Table 3 Accent 2" w:uiPriority="48"/>
+    <w:lsdException w:name="List Table 4 Accent 2" w:uiPriority="49"/>
+    <w:lsdException w:name="List Table 5 Dark Accent 2" w:uiPriority="50"/>
+    <w:lsdException w:name="List Table 6 Colorful Accent 2" w:uiPriority="51"/>
+    <w:lsdException w:name="List Table 7 Colorful Accent 2" w:uiPriority="52"/>
+    <w:lsdException w:name="List Table 1 Light Accent 3" w:uiPriority="46"/>
+    <w:lsdException w:name="List Table 2 Accent 3" w:uiPriority="47"/>
+    <w:lsdException w:name="List Table 3 Accent 3" w:uiPriority="48"/>
+    <w:lsdException w:name="List Table 4 Accent 3" w:uiPriority="49"/>
+    <w:lsdException w:name="List Table 5 Dark Accent 3" w:uiPriority="50"/>
+    <w:lsdException w:name="List Table 6 Colorful Accent 3" w:uiPriority="51"/>
+    <w:lsdException w:name="List Table 7 Colorful Accent 3" w:uiPriority="52"/>
+    <w:lsdException w:name="List Table 1 Light Accent 4" w:uiPriority="46"/>
+    <w:lsdException w:name="List Table 2 Accent 4" w:uiPriority="47"/>
+    <w:lsdException w:name="List Table 3 Accent 4" w:uiPriority="48"/>
+    <w:lsdException w:name="List Table 4 Accent 4" w:uiPriority="49"/>
+    <w:lsdException w:name="List Table 5 Dark Accent 4" w:uiPriority="50"/>
+    <w:lsdException w:name="List Table 6 Colorful Accent 4" w:uiPriority="51"/>
+    <w:lsdException w:name="List Table 7 Colorful Accent 4" w:uiPriority="52"/>
+    <w:lsdException w:name="List Table 1 Light Accent 5" w:uiPriority="46"/>
+    <w:lsdException w:name="List Table 2 Accent 5" w:uiPriority="47"/>
+    <w:lsdException w:name="List Table 3 Accent 5" w:uiPriority="48"/>
+    <w:lsdException w:name="List Table 4 Accent 5" w:uiPriority="49"/>
+    <w:lsdException w:name="List Table 5 Dark Accent 5" w:uiPriority="50"/>
+    <w:lsdException w:name="List Table 6 Colorful Accent 5" w:uiPriority="51"/>
+    <w:lsdException w:name="List Table 7 Colorful Accent 5" w:uiPriority="52"/>
+    <w:lsdException w:name="List Table 1 Light Accent 6" w:uiPriority="46"/>
+    <w:lsdException w:name="List Table 2 Accent 6" w:uiPriority="47"/>
+    <w:lsdException w:name="List Table 3 Accent 6" w:uiPriority="48"/>
+    <w:lsdException w:name="List Table 4 Accent 6" w:uiPriority="49"/>
+    <w:lsdException w:name="List Table 5 Dark Accent 6" w:uiPriority="50"/>
+    <w:lsdException w:name="List Table 6 Colorful Accent 6" w:uiPriority="51"/>
+    <w:lsdException w:name="List Table 7 Colorful Accent 6" w:uiPriority="52"/>
+    <w:lsdException w:name="Mention" w:semiHidden="1" w:unhideWhenUsed="1"/>
+    <w:lsdException w:name="Smart Hyperlink" w:semiHidden="1" w:unhideWhenUsed="1"/>
+    <w:lsdException w:name="Hashtag" w:semiHidden="1" w:unhideWhenUsed="1"/>
+    <w:lsdException w:name="Unresolved Mention" w:semiHidden="1" w:unhideWhenUsed="1"/>
+    <w:lsdException w:name="Smart Link" w:semiHidden="1" w:unhideWhenUsed="1"/>
+  </w:latentStyles>
+  <w:style w:type="paragraph" w:default="1" w:styleId="Normal">
+    <w:name w:val="Normal"/>
+    <w:qFormat/>
   </w:style>
   <w:style w:type="paragraph" w:styleId="Heading1">
     <w:name w:val="heading 1"/>
     <w:basedOn w:val="Normal"/>
     <w:next w:val="Normal"/>
+    <w:uiPriority w:val="9"/>
+    <w:qFormat/>
     <w:pPr>
-      <w:keepNext w:val="1"/>
-      <w:keepLines w:val="1"/>
-      <w:pageBreakBefore w:val="0"/>
-      <w:spacing w:after="120" w:before="400" w:lineRule="auto"/>
+      <w:keepNext/>
+      <w:keepLines/>
+      <w:spacing w:before="400" w:after="120"/>
+      <w:outlineLvl w:val="0"/>
     </w:pPr>
     <w:rPr>
       <w:sz w:val="40"/>
@@ -67,14 +1110,17 @@
     <w:name w:val="heading 2"/>
     <w:basedOn w:val="Normal"/>
     <w:next w:val="Normal"/>
+    <w:uiPriority w:val="9"/>
+    <w:semiHidden/>
+    <w:unhideWhenUsed/>
+    <w:qFormat/>
     <w:pPr>
-      <w:keepNext w:val="1"/>
-      <w:keepLines w:val="1"/>
-      <w:pageBreakBefore w:val="0"/>
-      <w:spacing w:after="120" w:before="360" w:lineRule="auto"/>
+      <w:keepNext/>
+      <w:keepLines/>
+      <w:spacing w:before="360" w:after="120"/>
+      <w:outlineLvl w:val="1"/>
     </w:pPr>
     <w:rPr>
-      <w:b w:val="0"/>
       <w:sz w:val="32"/>
       <w:szCs w:val="32"/>
     </w:rPr>
@@ -83,14 +1129,17 @@
     <w:name w:val="heading 3"/>
     <w:basedOn w:val="Normal"/>
     <w:next w:val="Normal"/>
+    <w:uiPriority w:val="9"/>
+    <w:semiHidden/>
+    <w:unhideWhenUsed/>
+    <w:qFormat/>
     <w:pPr>
-      <w:keepNext w:val="1"/>
-      <w:keepLines w:val="1"/>
-      <w:pageBreakBefore w:val="0"/>
-      <w:spacing w:after="80" w:before="320" w:lineRule="auto"/>
+      <w:keepNext/>
+      <w:keepLines/>
+      <w:spacing w:before="320" w:after="80"/>
+      <w:outlineLvl w:val="2"/>
     </w:pPr>
     <w:rPr>
-      <w:b w:val="0"/>
       <w:color w:val="434343"/>
       <w:sz w:val="28"/>
       <w:szCs w:val="28"/>
@@ -100,11 +1149,15 @@
     <w:name w:val="heading 4"/>
     <w:basedOn w:val="Normal"/>
     <w:next w:val="Normal"/>
+    <w:uiPriority w:val="9"/>
+    <w:semiHidden/>
+    <w:unhideWhenUsed/>
+    <w:qFormat/>
     <w:pPr>
-      <w:keepNext w:val="1"/>
-      <w:keepLines w:val="1"/>
-      <w:pageBreakBefore w:val="0"/>
-      <w:spacing w:after="80" w:before="280" w:lineRule="auto"/>
+      <w:keepNext/>
+      <w:keepLines/>
+      <w:spacing w:before="280" w:after="80"/>
+      <w:outlineLvl w:val="3"/>
     </w:pPr>
     <w:rPr>
       <w:color w:val="666666"/>
@@ -116,44 +1169,76 @@
     <w:name w:val="heading 5"/>
     <w:basedOn w:val="Normal"/>
     <w:next w:val="Normal"/>
+    <w:uiPriority w:val="9"/>
+    <w:semiHidden/>
+    <w:unhideWhenUsed/>
+    <w:qFormat/>
     <w:pPr>
-      <w:keepNext w:val="1"/>
-      <w:keepLines w:val="1"/>
-      <w:pageBreakBefore w:val="0"/>
-      <w:spacing w:after="80" w:before="240" w:lineRule="auto"/>
+      <w:keepNext/>
+      <w:keepLines/>
+      <w:spacing w:before="240" w:after="80"/>
+      <w:outlineLvl w:val="4"/>
     </w:pPr>
     <w:rPr>
       <w:color w:val="666666"/>
-      <w:sz w:val="22"/>
-      <w:szCs w:val="22"/>
     </w:rPr>
   </w:style>
   <w:style w:type="paragraph" w:styleId="Heading6">
     <w:name w:val="heading 6"/>
     <w:basedOn w:val="Normal"/>
     <w:next w:val="Normal"/>
+    <w:uiPriority w:val="9"/>
+    <w:semiHidden/>
+    <w:unhideWhenUsed/>
+    <w:qFormat/>
     <w:pPr>
-      <w:keepNext w:val="1"/>
-      <w:keepLines w:val="1"/>
-      <w:pageBreakBefore w:val="0"/>
-      <w:spacing w:after="80" w:before="240" w:lineRule="auto"/>
+      <w:keepNext/>
+      <w:keepLines/>
+      <w:spacing w:before="240" w:after="80"/>
+      <w:outlineLvl w:val="5"/>
     </w:pPr>
     <w:rPr>
-      <w:i w:val="1"/>
+      <w:i/>
       <w:color w:val="666666"/>
-      <w:sz w:val="22"/>
-      <w:szCs w:val="22"/>
     </w:rPr>
+  </w:style>
+  <w:style w:type="character" w:default="1" w:styleId="DefaultParagraphFont">
+    <w:name w:val="Default Paragraph Font"/>
+    <w:uiPriority w:val="1"/>
+    <w:semiHidden/>
+    <w:unhideWhenUsed/>
+  </w:style>
+  <w:style w:type="table" w:default="1" w:styleId="TableNormal">
+    <w:name w:val="Normal Table"/>
+    <w:uiPriority w:val="99"/>
+    <w:semiHidden/>
+    <w:unhideWhenUsed/>
+    <w:tblPr>
+      <w:tblInd w:w="0" w:type="dxa"/>
+      <w:tblCellMar>
+        <w:top w:w="0" w:type="dxa"/>
+        <w:left w:w="108" w:type="dxa"/>
+        <w:bottom w:w="0" w:type="dxa"/>
+        <w:right w:w="108" w:type="dxa"/>
+      </w:tblCellMar>
+    </w:tblPr>
+  </w:style>
+  <w:style w:type="numbering" w:default="1" w:styleId="NoList">
+    <w:name w:val="No List"/>
+    <w:uiPriority w:val="99"/>
+    <w:semiHidden/>
+    <w:unhideWhenUsed/>
   </w:style>
   <w:style w:type="paragraph" w:styleId="Title">
     <w:name w:val="Title"/>
     <w:basedOn w:val="Normal"/>
     <w:next w:val="Normal"/>
+    <w:uiPriority w:val="10"/>
+    <w:qFormat/>
     <w:pPr>
-      <w:keepNext w:val="1"/>
-      <w:keepLines w:val="1"/>
-      <w:pageBreakBefore w:val="0"/>
-      <w:spacing w:after="60" w:before="0" w:lineRule="auto"/>
+      <w:keepNext/>
+      <w:keepLines/>
+      <w:spacing w:after="60"/>
     </w:pPr>
     <w:rPr>
       <w:sz w:val="52"/>
@@ -164,19 +1249,57 @@
     <w:name w:val="Subtitle"/>
     <w:basedOn w:val="Normal"/>
     <w:next w:val="Normal"/>
+    <w:uiPriority w:val="11"/>
+    <w:qFormat/>
     <w:pPr>
-      <w:keepNext w:val="1"/>
-      <w:keepLines w:val="1"/>
-      <w:pageBreakBefore w:val="0"/>
-      <w:spacing w:after="320" w:before="0" w:lineRule="auto"/>
+      <w:keepNext/>
+      <w:keepLines/>
+      <w:spacing w:after="320"/>
     </w:pPr>
     <w:rPr>
-      <w:rFonts w:ascii="Arial" w:cs="Arial" w:eastAsia="Arial" w:hAnsi="Arial"/>
-      <w:i w:val="0"/>
       <w:color w:val="666666"/>
       <w:sz w:val="30"/>
       <w:szCs w:val="30"/>
     </w:rPr>
+  </w:style>
+  <w:style w:type="paragraph" w:styleId="NormalWeb">
+    <w:name w:val="Normal (Web)"/>
+    <w:basedOn w:val="Normal"/>
+    <w:uiPriority w:val="99"/>
+    <w:semiHidden/>
+    <w:unhideWhenUsed/>
+    <w:rsid w:val="00754949"/>
+    <w:pPr>
+      <w:spacing w:before="100" w:beforeAutospacing="1" w:after="100" w:afterAutospacing="1" w:line="240" w:lineRule="auto"/>
+    </w:pPr>
+    <w:rPr>
+      <w:rFonts w:ascii="Times New Roman" w:eastAsia="Times New Roman" w:hAnsi="Times New Roman" w:cs="Times New Roman"/>
+      <w:sz w:val="24"/>
+      <w:szCs w:val="24"/>
+      <w:lang w:val="en-IN"/>
+    </w:rPr>
+  </w:style>
+  <w:style w:type="character" w:styleId="Strong">
+    <w:name w:val="Strong"/>
+    <w:basedOn w:val="DefaultParagraphFont"/>
+    <w:uiPriority w:val="22"/>
+    <w:qFormat/>
+    <w:rsid w:val="0060207D"/>
+    <w:rPr>
+      <w:b/>
+      <w:bCs/>
+    </w:rPr>
+  </w:style>
+  <w:style w:type="paragraph" w:styleId="ListParagraph">
+    <w:name w:val="List Paragraph"/>
+    <w:basedOn w:val="Normal"/>
+    <w:uiPriority w:val="34"/>
+    <w:qFormat/>
+    <w:rsid w:val="0060207D"/>
+    <w:pPr>
+      <w:ind w:left="720"/>
+      <w:contextualSpacing/>
+    </w:pPr>
   </w:style>
 </w:styles>
 </file>

</xml_diff>